<commit_message>
Dernier commit pour rendu projet machine learning
</commit_message>
<xml_diff>
--- a/p3/presentation/ExplicationProjetFinalGuillaumeTrichard.docx
+++ b/p3/presentation/ExplicationProjetFinalGuillaumeTrichard.docx
@@ -41,7 +41,13 @@
       </w:r>
       <w:proofErr w:type="spellEnd"/>
       <w:r>
-        <w:t xml:space="preserve"> j’ai récupérer des images de logo de plusieurs grandes marques de voitures sur </w:t>
+        <w:t xml:space="preserve"> j’</w:t>
+      </w:r>
+      <w:r>
+        <w:t>ai récupéré</w:t>
+      </w:r>
+      <w:r>
+        <w:t xml:space="preserve"> des images de logo de plusieurs grandes marques de voitures sur </w:t>
       </w:r>
       <w:proofErr w:type="spellStart"/>
       <w:r>
@@ -54,23 +60,89 @@
     </w:p>
     <w:p>
       <w:r>
-        <w:t xml:space="preserve">Pour chaque marque j’ai récupérer une dizaine de logo en envoyant une image similaire afin de préciser au mieux ma demande </w:t>
+        <w:t xml:space="preserve">Pour chaque marque j’ai </w:t>
+      </w:r>
+      <w:r>
+        <w:t>récupéré</w:t>
+      </w:r>
+      <w:r>
+        <w:t xml:space="preserve"> une dizaine de logo en envoyant une image similaire afin de préciser au mieux ma de</w:t>
+      </w:r>
+      <w:r>
+        <w:t>mande à</w:t>
+      </w:r>
+      <w:r>
+        <w:t xml:space="preserve"> </w:t>
       </w:r>
       <w:proofErr w:type="spellStart"/>
       <w:r>
-        <w:t>a</w:t>
+        <w:t>google</w:t>
       </w:r>
       <w:proofErr w:type="spellEnd"/>
       <w:r>
+        <w:t xml:space="preserve"> et avoir des images pertinentes </w:t>
+      </w:r>
+    </w:p>
+    <w:p>
+      <w:pPr>
+        <w:pStyle w:val="Titre1"/>
+      </w:pPr>
+      <w:r>
+        <w:t xml:space="preserve">Le nettoyage </w:t>
+      </w:r>
+    </w:p>
+    <w:p>
+      <w:r>
+        <w:tab/>
+        <w:t xml:space="preserve">Pour nettoyer mes données j’ai commencé </w:t>
+      </w:r>
+      <w:r>
+        <w:t>à faire une première passe à</w:t>
+      </w:r>
+      <w:r>
+        <w:t xml:space="preserve"> la main afin de supprimer les données inexploitables (images mal téléchargé</w:t>
+      </w:r>
+      <w:r>
+        <w:t>es</w:t>
+      </w:r>
+      <w:r>
+        <w:t xml:space="preserve">, pas le bon format, images avec aucun rapport…) </w:t>
+      </w:r>
+    </w:p>
+    <w:p>
+      <w:r>
+        <w:t>Par la suite j’ai réduit la taille de toutes les images afin d’uniformiser mon analyse et aussi pour accélérer le traitement car la comparaison entre image</w:t>
+      </w:r>
+      <w:r>
+        <w:t>s</w:t>
+      </w:r>
+      <w:r>
+        <w:t xml:space="preserve"> est assez </w:t>
+      </w:r>
+      <w:r>
+        <w:t>gourmande</w:t>
+      </w:r>
+      <w:r>
+        <w:t xml:space="preserve"> en ressource</w:t>
+      </w:r>
+      <w:r>
+        <w:t>s</w:t>
+      </w:r>
+      <w:r>
         <w:t xml:space="preserve"> </w:t>
       </w:r>
+    </w:p>
+    <w:p>
+      <w:r>
+        <w:t xml:space="preserve">Pour finir j’ai dupliqué chacune des images en noir et blanc afin de peupler qualitativement mon </w:t>
+      </w:r>
       <w:proofErr w:type="spellStart"/>
       <w:r>
-        <w:t>google</w:t>
+        <w:t>dataset</w:t>
       </w:r>
       <w:proofErr w:type="spellEnd"/>
       <w:r>
-        <w:t xml:space="preserve"> et avoir des images pertinentes </w:t>
+        <w:t xml:space="preserve"> et aussi améliorer la précision de mes résultats en faisant abstraction de la couleur de carrosserie par exemple. </w:t>
       </w:r>
     </w:p>
     <w:p>
@@ -78,126 +150,104 @@
         <w:pStyle w:val="Titre1"/>
       </w:pPr>
       <w:r>
-        <w:t xml:space="preserve">Le nettoyage </w:t>
-      </w:r>
-    </w:p>
-    <w:p>
-      <w:r>
-        <w:tab/>
-        <w:t xml:space="preserve">Pour nettoyer mes données j’ai commencé </w:t>
+        <w:t xml:space="preserve">Les différents critères de comparaison </w:t>
+      </w:r>
+    </w:p>
+    <w:p>
+      <w:r>
+        <w:tab/>
+        <w:t xml:space="preserve">Pour la comparaison de mes images </w:t>
+      </w:r>
+      <w:r>
+        <w:t xml:space="preserve">je me suis basé sur le nombre de </w:t>
+      </w:r>
+      <w:r>
+        <w:t>« </w:t>
+      </w:r>
+      <w:r>
+        <w:t>match</w:t>
+      </w:r>
+      <w:r>
+        <w:t>s »</w:t>
+      </w:r>
+      <w:r>
+        <w:t xml:space="preserve"> de qualité entre deux images. </w:t>
+      </w:r>
+    </w:p>
+    <w:p>
+      <w:r>
+        <w:tab/>
+        <w:t>En effet quand je compare deux images l’algorithme me donne un tableau de match et il faut ensuite le trier pour en tirer les bon</w:t>
+      </w:r>
+      <w:r>
+        <w:t>s</w:t>
+      </w:r>
+      <w:r>
+        <w:t xml:space="preserve"> afin de sortir un résultat pertinent.  </w:t>
+      </w:r>
+    </w:p>
+    <w:p>
+      <w:pPr>
+        <w:pStyle w:val="Titre1"/>
+      </w:pPr>
+      <w:r>
+        <w:t xml:space="preserve">Les algorithmes </w:t>
+      </w:r>
+    </w:p>
+    <w:p>
+      <w:r>
+        <w:tab/>
+        <w:t xml:space="preserve">Pour réaliser mon analyse je me suis basé sur 3 algorithmes appartenant tous les trois à la librairie </w:t>
       </w:r>
       <w:proofErr w:type="spellStart"/>
       <w:r>
-        <w:t>a</w:t>
+        <w:t>OpenCV</w:t>
       </w:r>
       <w:proofErr w:type="spellEnd"/>
-      <w:r>
-        <w:t xml:space="preserve"> faire une première passe </w:t>
-      </w:r>
-      <w:proofErr w:type="spellStart"/>
-      <w:r>
-        <w:t>a</w:t>
-      </w:r>
-      <w:proofErr w:type="spellEnd"/>
-      <w:r>
-        <w:t xml:space="preserve"> la main afin de supprimer les données inexploitables (images mal téléchargé, pas le bon format, images avec aucun rapport…) </w:t>
-      </w:r>
-    </w:p>
-    <w:p>
-      <w:r>
-        <w:t xml:space="preserve">Par la suite j’ai réduit la taille de toutes les images afin d’uniformiser mon analyse et aussi pour accélérer le traitement car la comparaison entre image est assez </w:t>
-      </w:r>
-      <w:r>
-        <w:t>gourmande</w:t>
-      </w:r>
-      <w:r>
-        <w:t xml:space="preserve"> en ressource </w:t>
-      </w:r>
-    </w:p>
-    <w:p>
-      <w:r>
-        <w:t xml:space="preserve">Pour finir j’ai dupliqué chacune des images en noir et blanc afin de peupler qualitativement mon </w:t>
-      </w:r>
-      <w:proofErr w:type="spellStart"/>
-      <w:r>
-        <w:t>dataset</w:t>
-      </w:r>
-      <w:proofErr w:type="spellEnd"/>
-      <w:r>
-        <w:t xml:space="preserve"> et aussi améliorer la précision de mes résultats en faisant abstraction de la couleur de carrosserie par exemple. </w:t>
+    </w:p>
+    <w:p>
+      <w:r>
+        <w:tab/>
+        <w:t xml:space="preserve">SIFT : </w:t>
+      </w:r>
+      <w:r>
+        <w:t>Le plus vieux de tous et aussi le plus lent…</w:t>
+      </w:r>
+      <w:r>
+        <w:t xml:space="preserve"> Il réalise</w:t>
+      </w:r>
+      <w:r>
+        <w:t xml:space="preserve"> de la comparaison d’image en faisant abstraction de la rotation, de l’éclairage et de l’échelle de l’objet </w:t>
+      </w:r>
+    </w:p>
+    <w:p>
+      <w:r>
+        <w:tab/>
+        <w:t>SURF :</w:t>
+      </w:r>
+      <w:r>
+        <w:t xml:space="preserve"> Cet algorithme fait de la comparaison d’images basé sur la ressemblance de points entre les deux images.</w:t>
+      </w:r>
+    </w:p>
+    <w:p>
+      <w:r>
+        <w:tab/>
+        <w:t>ORB</w:t>
+      </w:r>
+      <w:r>
+        <w:t> : Le plus récent. Il utilise le principe des deux premiers avec des algorithmes plus rapides.</w:t>
       </w:r>
     </w:p>
     <w:p>
       <w:pPr>
         <w:pStyle w:val="Titre1"/>
       </w:pPr>
-      <w:r>
-        <w:t xml:space="preserve">Les différents critères de comparaison </w:t>
-      </w:r>
-    </w:p>
-    <w:p>
-      <w:r>
-        <w:tab/>
-        <w:t xml:space="preserve">Pour la comparaison de mes images </w:t>
-      </w:r>
-      <w:r>
-        <w:t xml:space="preserve">je me suis basé sur le nombre de match de qualité entre deux images. </w:t>
-      </w:r>
-    </w:p>
-    <w:p>
-      <w:r>
-        <w:tab/>
-        <w:t xml:space="preserve">En effet quand je compare deux images l’algorithme me donne un tableau de match et il faut ensuite le trier pour en tirer les bon afin de sortir un résultat pertinent.  </w:t>
-      </w:r>
     </w:p>
     <w:p>
       <w:pPr>
         <w:pStyle w:val="Titre1"/>
       </w:pPr>
       <w:r>
-        <w:lastRenderedPageBreak/>
-        <w:t xml:space="preserve">Les algorithmes </w:t>
-      </w:r>
-    </w:p>
-    <w:p>
-      <w:r>
-        <w:tab/>
-        <w:t xml:space="preserve">Pour réaliser mon analyse je me suis basé sur 3 algorithmes appartenant tous les trois à la librairie </w:t>
-      </w:r>
-      <w:proofErr w:type="spellStart"/>
-      <w:r>
-        <w:t>OpenCV</w:t>
-      </w:r>
-      <w:proofErr w:type="spellEnd"/>
-    </w:p>
-    <w:p>
-      <w:r>
-        <w:tab/>
-        <w:t xml:space="preserve">SIFT : </w:t>
-      </w:r>
-    </w:p>
-    <w:p>
-      <w:r>
-        <w:tab/>
-        <w:t>SURF :</w:t>
-      </w:r>
-    </w:p>
-    <w:p>
-      <w:r>
-        <w:tab/>
-        <w:t>ORB</w:t>
-      </w:r>
-    </w:p>
-    <w:p>
-      <w:pPr>
-        <w:pStyle w:val="Titre1"/>
-      </w:pPr>
-    </w:p>
-    <w:p>
-      <w:pPr>
-        <w:pStyle w:val="Titre1"/>
-      </w:pPr>
-      <w:r>
         <w:t>Les tests</w:t>
       </w:r>
     </w:p>
@@ -206,7 +256,19 @@
         <w:ind w:firstLine="708"/>
       </w:pPr>
       <w:r>
-        <w:t>Pour tester mes résultats j’ai choisis au Hazard quelques images de logo de voiture sur internet et j’ai passé ceux-ci dans mon programme.</w:t>
+        <w:t>Pour tester mes résultats j’</w:t>
+      </w:r>
+      <w:r>
+        <w:t>ai choisi</w:t>
+      </w:r>
+      <w:r>
+        <w:t xml:space="preserve"> au </w:t>
+      </w:r>
+      <w:r>
+        <w:t>hasard</w:t>
+      </w:r>
+      <w:r>
+        <w:t xml:space="preserve"> quelques images de logo de voiture sur internet et j’ai passé ceux-ci dans mon programme.</w:t>
       </w:r>
       <w:r>
         <w:br/>
@@ -214,15 +276,83 @@
       </w:r>
       <w:r>
         <w:tab/>
-        <w:t xml:space="preserve">Ce type de programme est assez compliqué </w:t>
+        <w:t>Ce type de</w:t>
+      </w:r>
+      <w:r>
+        <w:t xml:space="preserve"> programme est assez compliqué à</w:t>
+      </w:r>
+      <w:r>
+        <w:t xml:space="preserve"> tester car la lenteur de l’analyse et l’obligation de vérifier la qualité des résultat</w:t>
+      </w:r>
+      <w:r>
+        <w:t>s</w:t>
+      </w:r>
+      <w:r>
+        <w:t xml:space="preserve"> rend</w:t>
+      </w:r>
+      <w:r>
+        <w:t>ent</w:t>
+      </w:r>
+      <w:r>
+        <w:t xml:space="preserve"> le travail de test fastidieux. </w:t>
+      </w:r>
+    </w:p>
+    <w:p>
+      <w:pPr>
+        <w:pStyle w:val="Titre1"/>
+      </w:pPr>
+      <w:r>
+        <w:tab/>
+      </w:r>
+    </w:p>
+    <w:p>
+      <w:pPr>
+        <w:pStyle w:val="Titre1"/>
+      </w:pPr>
+      <w:r>
+        <w:t xml:space="preserve">Les résultats </w:t>
+      </w:r>
+    </w:p>
+    <w:p>
+      <w:r>
+        <w:tab/>
+        <w:t xml:space="preserve">Les résultats sont plutôt mitigés. </w:t>
+      </w:r>
+    </w:p>
+    <w:p>
+      <w:r>
+        <w:t>Suite à</w:t>
+      </w:r>
+      <w:r>
+        <w:t xml:space="preserve"> mes test</w:t>
+      </w:r>
+      <w:r>
+        <w:t>s</w:t>
+      </w:r>
+      <w:r>
+        <w:t xml:space="preserve"> mon programme arrive </w:t>
+      </w:r>
+      <w:r>
+        <w:t>à trouver à</w:t>
+      </w:r>
+      <w:r>
+        <w:t xml:space="preserve"> quelle marque appartient le logo à</w:t>
+      </w:r>
+      <w:r>
+        <w:t xml:space="preserve"> plus de 50% pour un logo qui n’est pas présent dans mon </w:t>
       </w:r>
       <w:proofErr w:type="spellStart"/>
       <w:r>
-        <w:t>a</w:t>
+        <w:t>dataset</w:t>
       </w:r>
       <w:proofErr w:type="spellEnd"/>
       <w:r>
-        <w:t xml:space="preserve"> tester car la lenteur de l’analyse et l’obligation de vérifier la qualité des résultat rend le travail de test fastidieux. </w:t>
+        <w:t xml:space="preserve">. </w:t>
+      </w:r>
+    </w:p>
+    <w:p>
+      <w:r>
+        <w:t xml:space="preserve">Je pense que ce résultat est largement perfectible avec des tests plus poussés et surtout en plus grande quantité </w:t>
       </w:r>
     </w:p>
     <w:p>
@@ -230,92 +360,78 @@
         <w:pStyle w:val="Titre1"/>
       </w:pPr>
       <w:r>
-        <w:tab/>
-      </w:r>
-    </w:p>
+        <w:t xml:space="preserve">Conclusion </w:t>
+      </w:r>
+    </w:p>
+    <w:p>
+      <w:r>
+        <w:tab/>
+        <w:t>Pour conclure je suis plutôt satisfait de ce projet dans le sens où c’était la première fois que je pratiquai l’analyse et la comparaison d’images en informatique</w:t>
+      </w:r>
+      <w:r>
+        <w:t>. J</w:t>
+      </w:r>
+      <w:r>
+        <w:t>’ai réussi à obtenir un résultat encouragent au vu de toutes les difficultés rencontrées au cours de sa réalisation</w:t>
+      </w:r>
+      <w:r>
+        <w:t>,</w:t>
+      </w:r>
+      <w:r>
+        <w:t xml:space="preserve"> notamment en </w:t>
+      </w:r>
+      <w:r>
+        <w:t>matière</w:t>
+      </w:r>
+      <w:r>
+        <w:t xml:space="preserve"> de compatibilité de librairie.</w:t>
+      </w:r>
+    </w:p>
+    <w:p/>
     <w:p>
       <w:pPr>
         <w:pStyle w:val="Titre1"/>
       </w:pPr>
       <w:r>
-        <w:t xml:space="preserve">Les résultats </w:t>
-      </w:r>
-    </w:p>
-    <w:p>
-      <w:r>
-        <w:tab/>
-        <w:t xml:space="preserve">Les résultats sont plutôt mitigés. </w:t>
-      </w:r>
-    </w:p>
-    <w:p>
-      <w:r>
-        <w:t xml:space="preserve">Suite </w:t>
+        <w:t xml:space="preserve">Pour aller plus loin  </w:t>
+      </w:r>
+    </w:p>
+    <w:p>
+      <w:r>
+        <w:tab/>
+        <w:t xml:space="preserve">Pour obtenir des résultats beaucoup plus précis je pense que réaliser un réseau de neurones avec un apprentissage sur un grand </w:t>
       </w:r>
       <w:proofErr w:type="spellStart"/>
       <w:r>
-        <w:t>a</w:t>
+        <w:t>dataset</w:t>
       </w:r>
       <w:proofErr w:type="spellEnd"/>
       <w:r>
-        <w:t xml:space="preserve"> mes test mon programme arrive </w:t>
+        <w:t xml:space="preserve"> serait la meilleure amélioration. On pourrait utiliser la librairie </w:t>
       </w:r>
       <w:proofErr w:type="spellStart"/>
       <w:r>
-        <w:t>a</w:t>
+        <w:t>tensorflow</w:t>
       </w:r>
       <w:proofErr w:type="spellEnd"/>
       <w:r>
-        <w:t xml:space="preserve"> trouver </w:t>
+        <w:t xml:space="preserve"> pour réaliser cela. Malheureusement elle n’est pas compatible avec python 2.7 et </w:t>
       </w:r>
       <w:proofErr w:type="spellStart"/>
       <w:r>
-        <w:t>a</w:t>
+        <w:t>windows</w:t>
       </w:r>
       <w:proofErr w:type="spellEnd"/>
       <w:r>
-        <w:t xml:space="preserve"> quelle marque appartiens le logo a plus de 50% pour un logo qui n’est pas présent dans mon </w:t>
-      </w:r>
-      <w:proofErr w:type="spellStart"/>
-      <w:r>
-        <w:t>dataset</w:t>
-      </w:r>
-      <w:proofErr w:type="spellEnd"/>
-      <w:r>
-        <w:t xml:space="preserve">. </w:t>
-      </w:r>
-    </w:p>
-    <w:p>
-      <w:r>
-        <w:t xml:space="preserve">Je pense que ce résultat est largement perfectible avec des tests plus poussés et surtout en plus grande quantité </w:t>
-      </w:r>
-    </w:p>
-    <w:p>
-      <w:pPr>
-        <w:pStyle w:val="Titre1"/>
-      </w:pPr>
-      <w:r>
-        <w:t xml:space="preserve">Conclusion </w:t>
-      </w:r>
-    </w:p>
-    <w:p>
-      <w:r>
-        <w:tab/>
-        <w:t xml:space="preserve">Pour conclure je suis plutôt satisfait de ce projet dans le sens où c’était la première fois que je pratiquai l’analyse et la comparaison d’images en informatique et j’ai réussi à obtenir un résultat encouragent au vu de toutes les difficultés rencontrées au cours de sa réalisation notamment </w:t>
+        <w:t>…</w:t>
+      </w:r>
+    </w:p>
+    <w:p>
+      <w:r>
+        <w:t xml:space="preserve">  </w:t>
       </w:r>
       <w:bookmarkStart w:id="0" w:name="_GoBack"/>
       <w:bookmarkEnd w:id="0"/>
-      <w:r>
-        <w:t>en termes de compatibilité de librairie.</w:t>
-      </w:r>
-    </w:p>
-    <w:p/>
-    <w:p>
-      <w:pPr>
-        <w:pStyle w:val="Titre1"/>
-      </w:pPr>
-      <w:r>
-        <w:t xml:space="preserve">Pour aller plus loin  </w:t>
-      </w:r>
     </w:p>
     <w:sectPr>
       <w:pgSz w:w="11906" w:h="16838"/>

</xml_diff>